<commit_message>
10-fold changed to significant
</commit_message>
<xml_diff>
--- a/LF16145_Response_Letter.docx
+++ b/LF16145_Response_Letter.docx
@@ -2822,8 +2822,22 @@
         <w:rPr>
           <w:color w:val="000000" w:themeColor="text1"/>
         </w:rPr>
-        <w:t xml:space="preserve"> We have also provided a paragraph on the 10-fold enhancement of phase space density under this experimental condition.  </w:t>
-      </w:r>
+        <w:t xml:space="preserve"> We have also provided a paragraph on the </w:t>
+      </w:r>
+      <w:r>
+        <w:rPr>
+          <w:color w:val="000000" w:themeColor="text1"/>
+        </w:rPr>
+        <w:t xml:space="preserve">significant </w:t>
+      </w:r>
+      <w:r>
+        <w:rPr>
+          <w:color w:val="000000" w:themeColor="text1"/>
+        </w:rPr>
+        <w:t xml:space="preserve">enhancement of phase space density under this experimental condition.  </w:t>
+      </w:r>
+      <w:bookmarkStart w:id="0" w:name="_GoBack"/>
+      <w:bookmarkEnd w:id="0"/>
     </w:p>
     <w:p>
       <w:pPr>
@@ -3708,7 +3722,6 @@
         </w:rPr>
         <w:sym w:font="Symbol" w:char="F044"/>
       </w:r>
-      <w:bookmarkStart w:id="0" w:name="_GoBack"/>
       <w:r>
         <w:rPr>
           <w:color w:val="000000" w:themeColor="text1"/>
@@ -3721,7 +3734,6 @@
         </w:rPr>
         <w:t>=3</w:t>
       </w:r>
-      <w:bookmarkEnd w:id="0"/>
       <w:r>
         <w:rPr>
           <w:color w:val="000000" w:themeColor="text1"/>

</xml_diff>